<commit_message>
Added screenshots to file and answered missing question
</commit_message>
<xml_diff>
--- a/Labs/lab6/ORM Lab 2 STI (inverted class) - KK + MJS.docx
+++ b/Labs/lab6/ORM Lab 2 STI (inverted class) - KK + MJS.docx
@@ -117,15 +117,7 @@
         <w:t>ing</w:t>
       </w:r>
       <w:r>
-        <w:t xml:space="preserve"> class hierarchies in Rails </w:t>
-      </w:r>
-      <w:proofErr w:type="spellStart"/>
-      <w:r>
-        <w:t>ActiveRecord</w:t>
-      </w:r>
-      <w:proofErr w:type="spellEnd"/>
-      <w:r>
-        <w:t xml:space="preserve">. </w:t>
+        <w:t xml:space="preserve"> class hierarchies in Rails ActiveRecord. </w:t>
       </w:r>
     </w:p>
     <w:p>
@@ -248,21 +240,7 @@
         <w:rPr>
           <w:b/>
         </w:rPr>
-        <w:t xml:space="preserve">Clone the following project from </w:t>
-      </w:r>
-      <w:proofErr w:type="spellStart"/>
-      <w:r>
-        <w:rPr>
-          <w:b/>
-        </w:rPr>
-        <w:t>git</w:t>
-      </w:r>
-      <w:proofErr w:type="spellEnd"/>
-      <w:r>
-        <w:rPr>
-          <w:b/>
-        </w:rPr>
-        <w:t>:</w:t>
+        <w:t>Clone the following project from git:</w:t>
       </w:r>
     </w:p>
     <w:p>
@@ -401,31 +379,7 @@
         <w:t>good idea to run ‘bundle update</w:t>
       </w:r>
       <w:r>
-        <w:t xml:space="preserve">’ and then ‘rake </w:t>
-      </w:r>
-      <w:proofErr w:type="spellStart"/>
-      <w:r>
-        <w:t>db</w:t>
-      </w:r>
-      <w:proofErr w:type="gramStart"/>
-      <w:r>
-        <w:t>:migrate</w:t>
-      </w:r>
-      <w:proofErr w:type="spellEnd"/>
-      <w:r>
-        <w:t>’</w:t>
-      </w:r>
-      <w:proofErr w:type="gramEnd"/>
-      <w:r>
-        <w:t xml:space="preserve"> and ‘rake </w:t>
-      </w:r>
-      <w:proofErr w:type="spellStart"/>
-      <w:r>
-        <w:t>db:seed</w:t>
-      </w:r>
-      <w:proofErr w:type="spellEnd"/>
-      <w:r>
-        <w:t>’ first - when using an application from another location. This updates any gems needed and brings the DB to its newest version.</w:t>
+        <w:t>’ and then ‘rake db:migrate’ and ‘rake db:seed’ first - when using an application from another location. This updates any gems needed and brings the DB to its newest version.</w:t>
       </w:r>
     </w:p>
     <w:p>
@@ -447,23 +401,7 @@
         <w:ind w:left="1440"/>
       </w:pPr>
       <w:r>
-        <w:t xml:space="preserve">Hint: If you get the ‘cannot find </w:t>
-      </w:r>
-      <w:proofErr w:type="spellStart"/>
-      <w:r>
-        <w:t>readLine</w:t>
-      </w:r>
-      <w:proofErr w:type="spellEnd"/>
-      <w:r>
-        <w:t xml:space="preserve">’ error, then you will need to install the necessary libraries for the console. See the ‘installing rails on </w:t>
-      </w:r>
-      <w:proofErr w:type="spellStart"/>
-      <w:r>
-        <w:t>linux</w:t>
-      </w:r>
-      <w:proofErr w:type="spellEnd"/>
-      <w:r>
-        <w:t>’ document on blackboard for the instructions (the subsection on installing rails console).</w:t>
+        <w:t>Hint: If you get the ‘cannot find readLine’ error, then you will need to install the necessary libraries for the console. See the ‘installing rails on linux’ document on blackboard for the instructions (the subsection on installing rails console).</w:t>
       </w:r>
     </w:p>
     <w:p>
@@ -471,6 +409,53 @@
         <w:spacing w:after="0" w:line="240" w:lineRule="auto"/>
         <w:ind w:left="1440"/>
       </w:pPr>
+      <w:r>
+        <w:rPr>
+          <w:noProof/>
+        </w:rPr>
+        <w:lastRenderedPageBreak/>
+        <w:drawing>
+          <wp:inline distT="0" distB="0" distL="0" distR="0" wp14:anchorId="0004CDA2" wp14:editId="1F53CD64">
+            <wp:extent cx="4937760" cy="1807724"/>
+            <wp:effectExtent l="0" t="0" r="0" b="2540"/>
+            <wp:docPr id="1" name="Picture 1"/>
+            <wp:cNvGraphicFramePr>
+              <a:graphicFrameLocks xmlns:a="http://schemas.openxmlformats.org/drawingml/2006/main" noChangeAspect="1"/>
+            </wp:cNvGraphicFramePr>
+            <a:graphic xmlns:a="http://schemas.openxmlformats.org/drawingml/2006/main">
+              <a:graphicData uri="http://schemas.openxmlformats.org/drawingml/2006/picture">
+                <pic:pic xmlns:pic="http://schemas.openxmlformats.org/drawingml/2006/picture">
+                  <pic:nvPicPr>
+                    <pic:cNvPr id="1" name="1b.PNG"/>
+                    <pic:cNvPicPr/>
+                  </pic:nvPicPr>
+                  <pic:blipFill>
+                    <a:blip r:embed="rId8">
+                      <a:extLst>
+                        <a:ext uri="{28A0092B-C50C-407E-A947-70E740481C1C}">
+                          <a14:useLocalDpi xmlns:a14="http://schemas.microsoft.com/office/drawing/2010/main" val="0"/>
+                        </a:ext>
+                      </a:extLst>
+                    </a:blip>
+                    <a:stretch>
+                      <a:fillRect/>
+                    </a:stretch>
+                  </pic:blipFill>
+                  <pic:spPr>
+                    <a:xfrm>
+                      <a:off x="0" y="0"/>
+                      <a:ext cx="4937760" cy="1807724"/>
+                    </a:xfrm>
+                    <a:prstGeom prst="rect">
+                      <a:avLst/>
+                    </a:prstGeom>
+                  </pic:spPr>
+                </pic:pic>
+              </a:graphicData>
+            </a:graphic>
+          </wp:inline>
+        </w:drawing>
+      </w:r>
     </w:p>
     <w:p>
       <w:pPr>
@@ -482,15 +467,7 @@
         <w:ind w:left="630"/>
       </w:pPr>
       <w:r>
-        <w:t xml:space="preserve">Study the </w:t>
-      </w:r>
-      <w:proofErr w:type="spellStart"/>
-      <w:r>
-        <w:t>create_table_people</w:t>
-      </w:r>
-      <w:proofErr w:type="spellEnd"/>
-      <w:r>
-        <w:t xml:space="preserve"> migration. </w:t>
+        <w:t xml:space="preserve">Study the create_table_people migration. </w:t>
       </w:r>
     </w:p>
     <w:p>
@@ -518,19 +495,75 @@
         <w:t xml:space="preserve">data on </w:t>
       </w:r>
       <w:r>
-        <w:t xml:space="preserve">the Person class and all its subclasses in the </w:t>
-      </w:r>
-      <w:proofErr w:type="gramStart"/>
-      <w:r>
-        <w:t>DB.</w:t>
-      </w:r>
-      <w:proofErr w:type="gramEnd"/>
+        <w:t>the Person class and all its subclasses in the DB.</w:t>
+      </w:r>
     </w:p>
     <w:p>
       <w:pPr>
         <w:pStyle w:val="ListParagraph"/>
         <w:ind w:left="1350"/>
-      </w:pPr>
+        <w:rPr>
+          <w:b/>
+        </w:rPr>
+      </w:pPr>
+      <w:r>
+        <w:rPr>
+          <w:b/>
+        </w:rPr>
+        <w:t>We are using only 1 table, people. It is a good strategy if it is possible that people records could move from one type to another. For example, if a person is an employee, but becomes a manager the people record would only need to be updated instead of removed from one table and added to another. Another way to store the data would be to have a separate table for each of the types of people (4): a table for employees, a table for customers, a table for managers, and a table for person.</w:t>
+      </w:r>
+    </w:p>
+    <w:p>
+      <w:pPr>
+        <w:pStyle w:val="ListParagraph"/>
+        <w:ind w:left="1350"/>
+      </w:pPr>
+      <w:r>
+        <w:rPr>
+          <w:noProof/>
+        </w:rPr>
+        <w:drawing>
+          <wp:inline distT="0" distB="0" distL="0" distR="0" wp14:anchorId="0E378E4A" wp14:editId="1697CECC">
+            <wp:extent cx="5029200" cy="1865530"/>
+            <wp:effectExtent l="0" t="0" r="0" b="1905"/>
+            <wp:docPr id="2" name="Picture 2"/>
+            <wp:cNvGraphicFramePr>
+              <a:graphicFrameLocks xmlns:a="http://schemas.openxmlformats.org/drawingml/2006/main" noChangeAspect="1"/>
+            </wp:cNvGraphicFramePr>
+            <a:graphic xmlns:a="http://schemas.openxmlformats.org/drawingml/2006/main">
+              <a:graphicData uri="http://schemas.openxmlformats.org/drawingml/2006/picture">
+                <pic:pic xmlns:pic="http://schemas.openxmlformats.org/drawingml/2006/picture">
+                  <pic:nvPicPr>
+                    <pic:cNvPr id="2" name="1c.PNG"/>
+                    <pic:cNvPicPr/>
+                  </pic:nvPicPr>
+                  <pic:blipFill>
+                    <a:blip r:embed="rId9">
+                      <a:extLst>
+                        <a:ext uri="{28A0092B-C50C-407E-A947-70E740481C1C}">
+                          <a14:useLocalDpi xmlns:a14="http://schemas.microsoft.com/office/drawing/2010/main" val="0"/>
+                        </a:ext>
+                      </a:extLst>
+                    </a:blip>
+                    <a:stretch>
+                      <a:fillRect/>
+                    </a:stretch>
+                  </pic:blipFill>
+                  <pic:spPr>
+                    <a:xfrm>
+                      <a:off x="0" y="0"/>
+                      <a:ext cx="5029200" cy="1865530"/>
+                    </a:xfrm>
+                    <a:prstGeom prst="rect">
+                      <a:avLst/>
+                    </a:prstGeom>
+                  </pic:spPr>
+                </pic:pic>
+              </a:graphicData>
+            </a:graphic>
+          </wp:inline>
+        </w:drawing>
+      </w:r>
     </w:p>
     <w:p>
       <w:pPr>
@@ -609,15 +642,7 @@
           <w:b/>
         </w:rPr>
         <w:tab/>
-        <w:t xml:space="preserve">         </w:t>
-      </w:r>
-      <w:bookmarkStart w:id="0" w:name="_GoBack"/>
-      <w:bookmarkEnd w:id="0"/>
-      <w:r>
-        <w:rPr>
-          <w:b/>
-        </w:rPr>
-        <w:t>Customer &lt; Person</w:t>
+        <w:t xml:space="preserve">         Customer &lt; Person</w:t>
       </w:r>
     </w:p>
     <w:p>
@@ -632,15 +657,7 @@
         <w:t xml:space="preserve">How many tables </w:t>
       </w:r>
       <w:r>
-        <w:t xml:space="preserve">are the models associated </w:t>
-      </w:r>
-      <w:proofErr w:type="gramStart"/>
-      <w:r>
-        <w:t>with</w:t>
-      </w:r>
-      <w:proofErr w:type="gramEnd"/>
-      <w:r>
-        <w:t>?</w:t>
+        <w:t>are the models associated with?</w:t>
       </w:r>
     </w:p>
     <w:p>
@@ -667,20 +684,7 @@
         </w:numPr>
       </w:pPr>
       <w:r>
-        <w:t>If you were to create a new person (</w:t>
-      </w:r>
-      <w:proofErr w:type="spellStart"/>
-      <w:proofErr w:type="gramStart"/>
-      <w:r>
-        <w:t>Person.create</w:t>
-      </w:r>
-      <w:proofErr w:type="spellEnd"/>
-      <w:r>
-        <w:t>(</w:t>
-      </w:r>
-      <w:proofErr w:type="gramEnd"/>
-      <w:r>
-        <w:t>….)). Then how many attributes would the database record have?</w:t>
+        <w:t>If you were to create a new person (Person.create(….)). Then how many attributes would the database record have?</w:t>
       </w:r>
     </w:p>
     <w:p>
@@ -691,19 +695,11 @@
           <w:b/>
         </w:rPr>
       </w:pPr>
-      <w:proofErr w:type="gramStart"/>
-      <w:r>
-        <w:rPr>
-          <w:b/>
-        </w:rPr>
-        <w:t>3</w:t>
-      </w:r>
-      <w:proofErr w:type="gramEnd"/>
-      <w:r>
-        <w:rPr>
-          <w:b/>
-        </w:rPr>
-        <w:t xml:space="preserve"> attributes: type, name, email</w:t>
+      <w:r>
+        <w:rPr>
+          <w:b/>
+        </w:rPr>
+        <w:t>3 attributes: type, name, email</w:t>
       </w:r>
     </w:p>
     <w:p>
@@ -715,20 +711,8 @@
         </w:numPr>
       </w:pPr>
       <w:r>
-        <w:t>If you were to create a new Customer (</w:t>
-      </w:r>
-      <w:proofErr w:type="spellStart"/>
-      <w:proofErr w:type="gramStart"/>
-      <w:r>
-        <w:t>Customer.create</w:t>
-      </w:r>
-      <w:proofErr w:type="spellEnd"/>
-      <w:r>
-        <w:t>(</w:t>
-      </w:r>
-      <w:proofErr w:type="gramEnd"/>
-      <w:r>
-        <w:t>….)). Then how many attributes would the database record have?</w:t>
+        <w:lastRenderedPageBreak/>
+        <w:t>If you were to create a new Customer (Customer.create(….)). Then how many attributes would the database record have?</w:t>
       </w:r>
     </w:p>
     <w:p>
@@ -739,19 +723,11 @@
           <w:b/>
         </w:rPr>
       </w:pPr>
-      <w:proofErr w:type="gramStart"/>
-      <w:r>
-        <w:rPr>
-          <w:b/>
-        </w:rPr>
-        <w:t>4</w:t>
-      </w:r>
-      <w:proofErr w:type="gramEnd"/>
-      <w:r>
-        <w:rPr>
-          <w:b/>
-        </w:rPr>
-        <w:t xml:space="preserve"> attributes: type, name, email, balance</w:t>
+      <w:r>
+        <w:rPr>
+          <w:b/>
+        </w:rPr>
+        <w:t>4 attributes: type, name, email, balance</w:t>
       </w:r>
     </w:p>
     <w:p>
@@ -784,21 +760,7 @@
         <w:rPr>
           <w:b/>
         </w:rPr>
-        <w:t xml:space="preserve">Determines whether it is a person, customer, employee, or manager, which </w:t>
-      </w:r>
-      <w:proofErr w:type="gramStart"/>
-      <w:r>
-        <w:rPr>
-          <w:b/>
-        </w:rPr>
-        <w:t>is used</w:t>
-      </w:r>
-      <w:proofErr w:type="gramEnd"/>
-      <w:r>
-        <w:rPr>
-          <w:b/>
-        </w:rPr>
-        <w:t xml:space="preserve"> to know which fields must be present</w:t>
+        <w:t>Determines whether it is a person, customer, employee, or manager, which is used to know which fields must be present</w:t>
       </w:r>
     </w:p>
     <w:p>
@@ -819,27 +781,9 @@
       <w:r>
         <w:t xml:space="preserve">Enter the statements in the </w:t>
       </w:r>
-      <w:proofErr w:type="spellStart"/>
-      <w:r>
-        <w:t>create_customer</w:t>
-      </w:r>
-      <w:proofErr w:type="spellEnd"/>
-      <w:r>
-        <w:t xml:space="preserve">, </w:t>
-      </w:r>
-      <w:proofErr w:type="spellStart"/>
-      <w:r>
-        <w:t>create_manager</w:t>
-      </w:r>
-      <w:proofErr w:type="spellEnd"/>
-      <w:r>
-        <w:t xml:space="preserve">, and </w:t>
-      </w:r>
-      <w:proofErr w:type="spellStart"/>
-      <w:r>
-        <w:t>create_employee</w:t>
-      </w:r>
-      <w:proofErr w:type="spellEnd"/>
+      <w:r>
+        <w:t>create_customer, create_manager, and create_employee</w:t>
+      </w:r>
       <w:r>
         <w:t xml:space="preserve"> method</w:t>
       </w:r>
@@ -897,17 +841,8 @@
       <w:r>
         <w:t xml:space="preserve"> the </w:t>
       </w:r>
-      <w:proofErr w:type="spellStart"/>
-      <w:r>
-        <w:t>Customer.create</w:t>
-      </w:r>
-      <w:proofErr w:type="spellEnd"/>
-      <w:r>
-        <w:t xml:space="preserve"> </w:t>
-      </w:r>
-      <w:proofErr w:type="gramStart"/>
-      <w:r>
-        <w:t>statement</w:t>
+      <w:r>
+        <w:t>Customer.create statement</w:t>
       </w:r>
       <w:r>
         <w:t>s</w:t>
@@ -915,7 +850,6 @@
       <w:r>
         <w:t>.</w:t>
       </w:r>
-      <w:proofErr w:type="gramEnd"/>
       <w:r>
         <w:t xml:space="preserve"> What does the </w:t>
       </w:r>
@@ -938,16 +872,8 @@
         <w:rPr>
           <w:b/>
         </w:rPr>
-        <w:t xml:space="preserve">Two records </w:t>
-      </w:r>
-      <w:proofErr w:type="gramStart"/>
-      <w:r>
-        <w:rPr>
-          <w:b/>
-        </w:rPr>
-        <w:t>are added</w:t>
-      </w:r>
-      <w:proofErr w:type="gramEnd"/>
+        <w:t>Two records are added</w:t>
+      </w:r>
       <w:r>
         <w:rPr>
           <w:b/>
@@ -959,6 +885,62 @@
           <w:b/>
         </w:rPr>
         <w:t xml:space="preserve"> one for John Doe and one for Bert Public. Both have a type attribute of “Customer”</w:t>
+      </w:r>
+    </w:p>
+    <w:p>
+      <w:pPr>
+        <w:pStyle w:val="ListParagraph"/>
+        <w:ind w:left="2295"/>
+        <w:rPr>
+          <w:b/>
+        </w:rPr>
+      </w:pPr>
+      <w:r>
+        <w:rPr>
+          <w:b/>
+          <w:noProof/>
+        </w:rPr>
+        <w:drawing>
+          <wp:inline distT="0" distB="0" distL="0" distR="0" wp14:anchorId="7C83F625" wp14:editId="3817DFA0">
+            <wp:extent cx="4389120" cy="2202068"/>
+            <wp:effectExtent l="0" t="0" r="0" b="8255"/>
+            <wp:docPr id="3" name="Picture 3"/>
+            <wp:cNvGraphicFramePr>
+              <a:graphicFrameLocks xmlns:a="http://schemas.openxmlformats.org/drawingml/2006/main" noChangeAspect="1"/>
+            </wp:cNvGraphicFramePr>
+            <a:graphic xmlns:a="http://schemas.openxmlformats.org/drawingml/2006/main">
+              <a:graphicData uri="http://schemas.openxmlformats.org/drawingml/2006/picture">
+                <pic:pic xmlns:pic="http://schemas.openxmlformats.org/drawingml/2006/picture">
+                  <pic:nvPicPr>
+                    <pic:cNvPr id="3" name="1ei.PNG"/>
+                    <pic:cNvPicPr/>
+                  </pic:nvPicPr>
+                  <pic:blipFill>
+                    <a:blip r:embed="rId10">
+                      <a:extLst>
+                        <a:ext uri="{28A0092B-C50C-407E-A947-70E740481C1C}">
+                          <a14:useLocalDpi xmlns:a14="http://schemas.microsoft.com/office/drawing/2010/main" val="0"/>
+                        </a:ext>
+                      </a:extLst>
+                    </a:blip>
+                    <a:stretch>
+                      <a:fillRect/>
+                    </a:stretch>
+                  </pic:blipFill>
+                  <pic:spPr>
+                    <a:xfrm>
+                      <a:off x="0" y="0"/>
+                      <a:ext cx="4389120" cy="2202068"/>
+                    </a:xfrm>
+                    <a:prstGeom prst="rect">
+                      <a:avLst/>
+                    </a:prstGeom>
+                  </pic:spPr>
+                </pic:pic>
+              </a:graphicData>
+            </a:graphic>
+          </wp:inline>
+        </w:drawing>
       </w:r>
     </w:p>
     <w:p>
@@ -970,21 +952,65 @@
         </w:numPr>
       </w:pPr>
       <w:r>
-        <w:t>Create the record for the manager ‘</w:t>
-      </w:r>
-      <w:proofErr w:type="spellStart"/>
-      <w:r>
-        <w:t>wilma</w:t>
-      </w:r>
-      <w:proofErr w:type="spellEnd"/>
-      <w:r>
-        <w:t>’. Notice that the manager attributes</w:t>
+        <w:t>Create the record for the manager ‘wilma’. Notice that the manager attributes</w:t>
       </w:r>
       <w:r>
         <w:t>.</w:t>
       </w:r>
       <w:r>
         <w:t xml:space="preserve"> </w:t>
+      </w:r>
+    </w:p>
+    <w:p>
+      <w:pPr>
+        <w:pStyle w:val="ListParagraph"/>
+        <w:ind w:left="2295"/>
+      </w:pPr>
+      <w:r>
+        <w:rPr>
+          <w:noProof/>
+        </w:rPr>
+        <w:drawing>
+          <wp:inline distT="0" distB="0" distL="0" distR="0" wp14:anchorId="3E3A377F" wp14:editId="445661F7">
+            <wp:extent cx="4389120" cy="2176272"/>
+            <wp:effectExtent l="0" t="0" r="0" b="0"/>
+            <wp:docPr id="4" name="Picture 4"/>
+            <wp:cNvGraphicFramePr>
+              <a:graphicFrameLocks xmlns:a="http://schemas.openxmlformats.org/drawingml/2006/main" noChangeAspect="1"/>
+            </wp:cNvGraphicFramePr>
+            <a:graphic xmlns:a="http://schemas.openxmlformats.org/drawingml/2006/main">
+              <a:graphicData uri="http://schemas.openxmlformats.org/drawingml/2006/picture">
+                <pic:pic xmlns:pic="http://schemas.openxmlformats.org/drawingml/2006/picture">
+                  <pic:nvPicPr>
+                    <pic:cNvPr id="4" name="1eii.PNG"/>
+                    <pic:cNvPicPr/>
+                  </pic:nvPicPr>
+                  <pic:blipFill>
+                    <a:blip r:embed="rId11">
+                      <a:extLst>
+                        <a:ext uri="{28A0092B-C50C-407E-A947-70E740481C1C}">
+                          <a14:useLocalDpi xmlns:a14="http://schemas.microsoft.com/office/drawing/2010/main" val="0"/>
+                        </a:ext>
+                      </a:extLst>
+                    </a:blip>
+                    <a:stretch>
+                      <a:fillRect/>
+                    </a:stretch>
+                  </pic:blipFill>
+                  <pic:spPr>
+                    <a:xfrm>
+                      <a:off x="0" y="0"/>
+                      <a:ext cx="4389120" cy="2176272"/>
+                    </a:xfrm>
+                    <a:prstGeom prst="rect">
+                      <a:avLst/>
+                    </a:prstGeom>
+                  </pic:spPr>
+                </pic:pic>
+              </a:graphicData>
+            </a:graphic>
+          </wp:inline>
+        </w:drawing>
       </w:r>
     </w:p>
     <w:p>
@@ -1002,19 +1028,11 @@
         <w:t>statements for ‘barney.’ How is the</w:t>
       </w:r>
       <w:r>
+        <w:t xml:space="preserve"> barney.boss assignment working?</w:t>
+      </w:r>
+      <w:r>
         <w:t xml:space="preserve"> </w:t>
       </w:r>
-      <w:proofErr w:type="spellStart"/>
-      <w:r>
-        <w:t>barney.boss</w:t>
-      </w:r>
-      <w:proofErr w:type="spellEnd"/>
-      <w:r>
-        <w:t xml:space="preserve"> assignment working?</w:t>
-      </w:r>
-      <w:r>
-        <w:t xml:space="preserve"> </w:t>
-      </w:r>
     </w:p>
     <w:p>
       <w:pPr>
@@ -1028,35 +1046,64 @@
         <w:rPr>
           <w:b/>
         </w:rPr>
-        <w:t>The “</w:t>
-      </w:r>
-      <w:proofErr w:type="spellStart"/>
-      <w:r>
-        <w:rPr>
-          <w:b/>
-        </w:rPr>
-        <w:t>reports_to</w:t>
-      </w:r>
-      <w:proofErr w:type="spellEnd"/>
-      <w:r>
-        <w:rPr>
-          <w:b/>
-        </w:rPr>
-        <w:t xml:space="preserve">” field for the ‘barney’ record </w:t>
-      </w:r>
-      <w:proofErr w:type="gramStart"/>
-      <w:r>
-        <w:rPr>
-          <w:b/>
-        </w:rPr>
-        <w:t>is being populated</w:t>
-      </w:r>
-      <w:proofErr w:type="gramEnd"/>
-      <w:r>
-        <w:rPr>
-          <w:b/>
-        </w:rPr>
-        <w:t xml:space="preserve"> with the id for Wilma (his assigned boss).</w:t>
+        <w:t>The “reports_to” field for the ‘barney’ record is being populated with the id for Wilma (his assigned boss).</w:t>
+      </w:r>
+    </w:p>
+    <w:p>
+      <w:pPr>
+        <w:pStyle w:val="ListParagraph"/>
+        <w:ind w:left="2295"/>
+        <w:rPr>
+          <w:b/>
+        </w:rPr>
+      </w:pPr>
+      <w:r>
+        <w:rPr>
+          <w:b/>
+          <w:noProof/>
+        </w:rPr>
+        <w:lastRenderedPageBreak/>
+        <w:drawing>
+          <wp:inline distT="0" distB="0" distL="0" distR="0" wp14:anchorId="10FA3D17" wp14:editId="7649AB31">
+            <wp:extent cx="4389120" cy="2187052"/>
+            <wp:effectExtent l="0" t="0" r="0" b="3810"/>
+            <wp:docPr id="6" name="Picture 6"/>
+            <wp:cNvGraphicFramePr>
+              <a:graphicFrameLocks xmlns:a="http://schemas.openxmlformats.org/drawingml/2006/main" noChangeAspect="1"/>
+            </wp:cNvGraphicFramePr>
+            <a:graphic xmlns:a="http://schemas.openxmlformats.org/drawingml/2006/main">
+              <a:graphicData uri="http://schemas.openxmlformats.org/drawingml/2006/picture">
+                <pic:pic xmlns:pic="http://schemas.openxmlformats.org/drawingml/2006/picture">
+                  <pic:nvPicPr>
+                    <pic:cNvPr id="6" name="1eiii.PNG"/>
+                    <pic:cNvPicPr/>
+                  </pic:nvPicPr>
+                  <pic:blipFill>
+                    <a:blip r:embed="rId12">
+                      <a:extLst>
+                        <a:ext uri="{28A0092B-C50C-407E-A947-70E740481C1C}">
+                          <a14:useLocalDpi xmlns:a14="http://schemas.microsoft.com/office/drawing/2010/main" val="0"/>
+                        </a:ext>
+                      </a:extLst>
+                    </a:blip>
+                    <a:stretch>
+                      <a:fillRect/>
+                    </a:stretch>
+                  </pic:blipFill>
+                  <pic:spPr>
+                    <a:xfrm>
+                      <a:off x="0" y="0"/>
+                      <a:ext cx="4389120" cy="2187052"/>
+                    </a:xfrm>
+                    <a:prstGeom prst="rect">
+                      <a:avLst/>
+                    </a:prstGeom>
+                  </pic:spPr>
+                </pic:pic>
+              </a:graphicData>
+            </a:graphic>
+          </wp:inline>
+        </w:drawing>
       </w:r>
     </w:p>
     <w:p>
@@ -1086,35 +1133,7 @@
         <w:rPr>
           <w:b/>
         </w:rPr>
-        <w:t xml:space="preserve">betty = </w:t>
-      </w:r>
-      <w:proofErr w:type="spellStart"/>
-      <w:r>
-        <w:rPr>
-          <w:b/>
-        </w:rPr>
-        <w:t>Employee.new</w:t>
-      </w:r>
-      <w:proofErr w:type="spellEnd"/>
-      <w:r>
-        <w:rPr>
-          <w:b/>
-        </w:rPr>
-        <w:t>(:name =&gt; “Betty Rubble”, :email =&gt; “betty@here.com”, :</w:t>
-      </w:r>
-      <w:proofErr w:type="spellStart"/>
-      <w:r>
-        <w:rPr>
-          <w:b/>
-        </w:rPr>
-        <w:t>dept</w:t>
-      </w:r>
-      <w:proofErr w:type="spellEnd"/>
-      <w:r>
-        <w:rPr>
-          <w:b/>
-        </w:rPr>
-        <w:t>=&gt;23)</w:t>
+        <w:t>betty = Employee.new(:name =&gt; “Betty Rubble”, :email =&gt; “betty@here.com”, :dept=&gt;23)</w:t>
       </w:r>
     </w:p>
     <w:p>
@@ -1125,30 +1144,12 @@
           <w:b/>
         </w:rPr>
       </w:pPr>
-      <w:proofErr w:type="spellStart"/>
-      <w:r>
-        <w:rPr>
-          <w:b/>
-        </w:rPr>
-        <w:t>betty.boss</w:t>
-      </w:r>
-      <w:proofErr w:type="spellEnd"/>
-      <w:r>
-        <w:rPr>
-          <w:b/>
-        </w:rPr>
-        <w:t>=</w:t>
-      </w:r>
-      <w:proofErr w:type="spellStart"/>
-      <w:proofErr w:type="gramStart"/>
-      <w:r>
-        <w:rPr>
-          <w:b/>
-        </w:rPr>
-        <w:t>wilma</w:t>
-      </w:r>
-      <w:proofErr w:type="spellEnd"/>
-      <w:proofErr w:type="gramEnd"/>
+      <w:r>
+        <w:rPr>
+          <w:b/>
+        </w:rPr>
+        <w:t>betty.boss=wilma</w:t>
+      </w:r>
     </w:p>
     <w:p>
       <w:pPr>
@@ -1158,22 +1159,68 @@
           <w:b/>
         </w:rPr>
       </w:pPr>
-      <w:proofErr w:type="spellStart"/>
-      <w:proofErr w:type="gramStart"/>
-      <w:r>
-        <w:rPr>
-          <w:b/>
-        </w:rPr>
-        <w:t>betty.save</w:t>
-      </w:r>
-      <w:proofErr w:type="spellEnd"/>
-      <w:r>
-        <w:rPr>
-          <w:b/>
-        </w:rPr>
-        <w:t>!</w:t>
-      </w:r>
-      <w:proofErr w:type="gramEnd"/>
+      <w:r>
+        <w:rPr>
+          <w:b/>
+        </w:rPr>
+        <w:t>betty.save!</w:t>
+      </w:r>
+    </w:p>
+    <w:p>
+      <w:pPr>
+        <w:pStyle w:val="ListParagraph"/>
+        <w:ind w:left="2295"/>
+        <w:rPr>
+          <w:b/>
+        </w:rPr>
+      </w:pPr>
+      <w:r>
+        <w:rPr>
+          <w:b/>
+          <w:noProof/>
+        </w:rPr>
+        <w:drawing>
+          <wp:inline distT="0" distB="0" distL="0" distR="0" wp14:anchorId="3BF80321" wp14:editId="466E5D3B">
+            <wp:extent cx="4389120" cy="2121873"/>
+            <wp:effectExtent l="0" t="0" r="0" b="0"/>
+            <wp:docPr id="5" name="Picture 5"/>
+            <wp:cNvGraphicFramePr>
+              <a:graphicFrameLocks xmlns:a="http://schemas.openxmlformats.org/drawingml/2006/main" noChangeAspect="1"/>
+            </wp:cNvGraphicFramePr>
+            <a:graphic xmlns:a="http://schemas.openxmlformats.org/drawingml/2006/main">
+              <a:graphicData uri="http://schemas.openxmlformats.org/drawingml/2006/picture">
+                <pic:pic xmlns:pic="http://schemas.openxmlformats.org/drawingml/2006/picture">
+                  <pic:nvPicPr>
+                    <pic:cNvPr id="5" name="1eiv.PNG"/>
+                    <pic:cNvPicPr/>
+                  </pic:nvPicPr>
+                  <pic:blipFill>
+                    <a:blip r:embed="rId13">
+                      <a:extLst>
+                        <a:ext uri="{28A0092B-C50C-407E-A947-70E740481C1C}">
+                          <a14:useLocalDpi xmlns:a14="http://schemas.microsoft.com/office/drawing/2010/main" val="0"/>
+                        </a:ext>
+                      </a:extLst>
+                    </a:blip>
+                    <a:stretch>
+                      <a:fillRect/>
+                    </a:stretch>
+                  </pic:blipFill>
+                  <pic:spPr>
+                    <a:xfrm>
+                      <a:off x="0" y="0"/>
+                      <a:ext cx="4389120" cy="2121873"/>
+                    </a:xfrm>
+                    <a:prstGeom prst="rect">
+                      <a:avLst/>
+                    </a:prstGeom>
+                  </pic:spPr>
+                </pic:pic>
+              </a:graphicData>
+            </a:graphic>
+          </wp:inline>
+        </w:drawing>
+      </w:r>
     </w:p>
     <w:p>
       <w:pPr>
@@ -1186,71 +1233,29 @@
       <w:r>
         <w:t xml:space="preserve">Assuming you have Bert’s record in a variable called </w:t>
       </w:r>
-      <w:proofErr w:type="spellStart"/>
-      <w:proofErr w:type="gramStart"/>
       <w:r>
         <w:rPr>
           <w:i/>
         </w:rPr>
-        <w:t>bert</w:t>
-      </w:r>
-      <w:proofErr w:type="spellEnd"/>
-      <w:proofErr w:type="gramEnd"/>
+        <w:t>bert.</w:t>
+      </w:r>
+      <w:r>
+        <w:t xml:space="preserve"> Would </w:t>
+      </w:r>
       <w:r>
         <w:rPr>
           <w:i/>
         </w:rPr>
-        <w:t>.</w:t>
-      </w:r>
-      <w:r>
-        <w:t xml:space="preserve"> Would </w:t>
-      </w:r>
-      <w:proofErr w:type="spellStart"/>
+        <w:t xml:space="preserve">bert.boss=wilma </w:t>
+      </w:r>
+      <w:r>
+        <w:t xml:space="preserve">and a subsequent </w:t>
+      </w:r>
       <w:r>
         <w:rPr>
           <w:i/>
         </w:rPr>
-        <w:t>bert.boss</w:t>
-      </w:r>
-      <w:proofErr w:type="spellEnd"/>
-      <w:r>
-        <w:rPr>
-          <w:i/>
-        </w:rPr>
-        <w:t>=</w:t>
-      </w:r>
-      <w:proofErr w:type="spellStart"/>
-      <w:proofErr w:type="gramStart"/>
-      <w:r>
-        <w:rPr>
-          <w:i/>
-        </w:rPr>
-        <w:t>wilma</w:t>
-      </w:r>
-      <w:proofErr w:type="spellEnd"/>
-      <w:proofErr w:type="gramEnd"/>
-      <w:r>
-        <w:rPr>
-          <w:i/>
-        </w:rPr>
-        <w:t xml:space="preserve"> </w:t>
-      </w:r>
-      <w:r>
-        <w:t xml:space="preserve">and a subsequent </w:t>
-      </w:r>
-      <w:proofErr w:type="spellStart"/>
-      <w:r>
-        <w:rPr>
-          <w:i/>
-        </w:rPr>
-        <w:t>bert.save</w:t>
-      </w:r>
-      <w:proofErr w:type="spellEnd"/>
-      <w:r>
-        <w:rPr>
-          <w:i/>
-        </w:rPr>
-        <w:t xml:space="preserve"> </w:t>
+        <w:t xml:space="preserve">bert.save </w:t>
       </w:r>
       <w:r>
         <w:t xml:space="preserve">work? </w:t>
@@ -1271,47 +1276,79 @@
         <w:ind w:left="2880"/>
       </w:pPr>
       <w:r>
+        <w:t xml:space="preserve">If it does work, where would you write code to enforce that it should not. </w:t>
+      </w:r>
+    </w:p>
+    <w:p>
+      <w:pPr>
+        <w:pStyle w:val="ListParagraph"/>
+        <w:ind w:left="2880"/>
+        <w:rPr>
+          <w:b/>
+        </w:rPr>
+      </w:pPr>
+      <w:r>
+        <w:rPr>
+          <w:b/>
+        </w:rPr>
+        <w:t>It will not work because bert is a customer and customers do not have a manager.</w:t>
+      </w:r>
+    </w:p>
+    <w:p>
+      <w:pPr>
+        <w:pStyle w:val="ListParagraph"/>
+        <w:ind w:left="2880"/>
+        <w:rPr>
+          <w:b/>
+        </w:rPr>
+      </w:pPr>
+      <w:r>
+        <w:rPr>
+          <w:b/>
+          <w:noProof/>
+        </w:rPr>
         <w:lastRenderedPageBreak/>
-        <w:t xml:space="preserve">If it does work, where would you write code to enforce that it should </w:t>
-      </w:r>
-      <w:proofErr w:type="gramStart"/>
-      <w:r>
-        <w:t>not.</w:t>
-      </w:r>
-      <w:proofErr w:type="gramEnd"/>
-      <w:r>
-        <w:t xml:space="preserve"> </w:t>
-      </w:r>
-    </w:p>
-    <w:p>
-      <w:pPr>
-        <w:pStyle w:val="ListParagraph"/>
-        <w:ind w:left="2880"/>
-        <w:rPr>
-          <w:b/>
-        </w:rPr>
-      </w:pPr>
-      <w:r>
-        <w:rPr>
-          <w:b/>
-        </w:rPr>
-        <w:t xml:space="preserve">It will not work because </w:t>
-      </w:r>
-      <w:proofErr w:type="spellStart"/>
-      <w:proofErr w:type="gramStart"/>
-      <w:r>
-        <w:rPr>
-          <w:b/>
-        </w:rPr>
-        <w:t>bert</w:t>
-      </w:r>
-      <w:proofErr w:type="spellEnd"/>
-      <w:proofErr w:type="gramEnd"/>
-      <w:r>
-        <w:rPr>
-          <w:b/>
-        </w:rPr>
-        <w:t xml:space="preserve"> is a customer and customers do not have a manager.</w:t>
+        <w:drawing>
+          <wp:inline distT="0" distB="0" distL="0" distR="0" wp14:anchorId="004681A8" wp14:editId="2E518FD2">
+            <wp:extent cx="4023360" cy="1765383"/>
+            <wp:effectExtent l="0" t="0" r="0" b="6350"/>
+            <wp:docPr id="7" name="Picture 7"/>
+            <wp:cNvGraphicFramePr>
+              <a:graphicFrameLocks xmlns:a="http://schemas.openxmlformats.org/drawingml/2006/main" noChangeAspect="1"/>
+            </wp:cNvGraphicFramePr>
+            <a:graphic xmlns:a="http://schemas.openxmlformats.org/drawingml/2006/main">
+              <a:graphicData uri="http://schemas.openxmlformats.org/drawingml/2006/picture">
+                <pic:pic xmlns:pic="http://schemas.openxmlformats.org/drawingml/2006/picture">
+                  <pic:nvPicPr>
+                    <pic:cNvPr id="7" name="1ev.PNG"/>
+                    <pic:cNvPicPr/>
+                  </pic:nvPicPr>
+                  <pic:blipFill>
+                    <a:blip r:embed="rId14">
+                      <a:extLst>
+                        <a:ext uri="{28A0092B-C50C-407E-A947-70E740481C1C}">
+                          <a14:useLocalDpi xmlns:a14="http://schemas.microsoft.com/office/drawing/2010/main" val="0"/>
+                        </a:ext>
+                      </a:extLst>
+                    </a:blip>
+                    <a:stretch>
+                      <a:fillRect/>
+                    </a:stretch>
+                  </pic:blipFill>
+                  <pic:spPr>
+                    <a:xfrm>
+                      <a:off x="0" y="0"/>
+                      <a:ext cx="4023360" cy="1765383"/>
+                    </a:xfrm>
+                    <a:prstGeom prst="rect">
+                      <a:avLst/>
+                    </a:prstGeom>
+                  </pic:spPr>
+                </pic:pic>
+              </a:graphicData>
+            </a:graphic>
+          </wp:inline>
+        </w:drawing>
       </w:r>
     </w:p>
     <w:p>
@@ -1325,55 +1362,29 @@
       <w:r>
         <w:t xml:space="preserve">Assuming you have Bert’s record in a variable called </w:t>
       </w:r>
-      <w:proofErr w:type="spellStart"/>
-      <w:proofErr w:type="gramStart"/>
       <w:r>
         <w:rPr>
           <w:i/>
         </w:rPr>
-        <w:t>bert</w:t>
-      </w:r>
-      <w:proofErr w:type="spellEnd"/>
-      <w:proofErr w:type="gramEnd"/>
+        <w:t>bert.</w:t>
+      </w:r>
+      <w:r>
+        <w:t xml:space="preserve"> Would </w:t>
+      </w:r>
       <w:r>
         <w:rPr>
           <w:i/>
         </w:rPr>
-        <w:t>.</w:t>
-      </w:r>
-      <w:r>
-        <w:t xml:space="preserve"> Would </w:t>
-      </w:r>
-      <w:proofErr w:type="spellStart"/>
+        <w:t xml:space="preserve">bert.dept=23 </w:t>
+      </w:r>
+      <w:r>
+        <w:t xml:space="preserve">and a subsequent </w:t>
+      </w:r>
       <w:r>
         <w:rPr>
           <w:i/>
         </w:rPr>
-        <w:t>bert.dept</w:t>
-      </w:r>
-      <w:proofErr w:type="spellEnd"/>
-      <w:r>
-        <w:rPr>
-          <w:i/>
-        </w:rPr>
-        <w:t xml:space="preserve">=23 </w:t>
-      </w:r>
-      <w:r>
-        <w:t xml:space="preserve">and a subsequent </w:t>
-      </w:r>
-      <w:proofErr w:type="spellStart"/>
-      <w:r>
-        <w:rPr>
-          <w:i/>
-        </w:rPr>
-        <w:t>bert.save</w:t>
-      </w:r>
-      <w:proofErr w:type="spellEnd"/>
-      <w:r>
-        <w:rPr>
-          <w:i/>
-        </w:rPr>
-        <w:t xml:space="preserve"> </w:t>
+        <w:t xml:space="preserve">bert.save </w:t>
       </w:r>
       <w:r>
         <w:t xml:space="preserve">work? </w:t>
@@ -1394,13 +1405,16 @@
         <w:ind w:left="2880"/>
       </w:pPr>
       <w:r>
-        <w:t xml:space="preserve">If it does work, where would you write code to enforce that it should </w:t>
-      </w:r>
-      <w:proofErr w:type="gramStart"/>
+        <w:t>If it does work, where would you write code to enf</w:t>
+      </w:r>
+      <w:r>
+        <w:t xml:space="preserve">orce that it should </w:t>
+      </w:r>
       <w:r>
         <w:t>not.</w:t>
       </w:r>
-      <w:proofErr w:type="gramEnd"/>
+      <w:bookmarkStart w:id="0" w:name="_GoBack"/>
+      <w:bookmarkEnd w:id="0"/>
     </w:p>
     <w:p>
       <w:pPr>
@@ -1416,16 +1430,12 @@
         </w:rPr>
         <w:t xml:space="preserve">It does work, but should not because </w:t>
       </w:r>
-      <w:proofErr w:type="spellStart"/>
-      <w:proofErr w:type="gramStart"/>
-      <w:r>
-        <w:rPr>
-          <w:b/>
-        </w:rPr>
-        <w:t>bert</w:t>
-      </w:r>
-      <w:proofErr w:type="spellEnd"/>
-      <w:proofErr w:type="gramEnd"/>
+      <w:r>
+        <w:rPr>
+          <w:b/>
+        </w:rPr>
+        <w:t>Bert</w:t>
+      </w:r>
       <w:r>
         <w:rPr>
           <w:b/>
@@ -1436,21 +1446,63 @@
         <w:rPr>
           <w:b/>
         </w:rPr>
-        <w:t xml:space="preserve"> It </w:t>
-      </w:r>
-      <w:proofErr w:type="gramStart"/>
-      <w:r>
-        <w:rPr>
-          <w:b/>
-        </w:rPr>
-        <w:t>should be enforced</w:t>
-      </w:r>
-      <w:proofErr w:type="gramEnd"/>
-      <w:r>
-        <w:rPr>
-          <w:b/>
-        </w:rPr>
-        <w:t xml:space="preserve"> in the model.</w:t>
+        <w:t xml:space="preserve"> It should be enforced in the model.</w:t>
+      </w:r>
+    </w:p>
+    <w:p>
+      <w:pPr>
+        <w:pStyle w:val="ListParagraph"/>
+        <w:ind w:left="2880"/>
+        <w:rPr>
+          <w:b/>
+        </w:rPr>
+      </w:pPr>
+      <w:r>
+        <w:rPr>
+          <w:b/>
+          <w:noProof/>
+        </w:rPr>
+        <w:drawing>
+          <wp:inline distT="0" distB="0" distL="0" distR="0" wp14:anchorId="4D2F26EC" wp14:editId="3C925030">
+            <wp:extent cx="4023360" cy="1903787"/>
+            <wp:effectExtent l="0" t="0" r="0" b="1270"/>
+            <wp:docPr id="8" name="Picture 8"/>
+            <wp:cNvGraphicFramePr>
+              <a:graphicFrameLocks xmlns:a="http://schemas.openxmlformats.org/drawingml/2006/main" noChangeAspect="1"/>
+            </wp:cNvGraphicFramePr>
+            <a:graphic xmlns:a="http://schemas.openxmlformats.org/drawingml/2006/main">
+              <a:graphicData uri="http://schemas.openxmlformats.org/drawingml/2006/picture">
+                <pic:pic xmlns:pic="http://schemas.openxmlformats.org/drawingml/2006/picture">
+                  <pic:nvPicPr>
+                    <pic:cNvPr id="8" name="1evi.PNG"/>
+                    <pic:cNvPicPr/>
+                  </pic:nvPicPr>
+                  <pic:blipFill>
+                    <a:blip r:embed="rId15">
+                      <a:extLst>
+                        <a:ext uri="{28A0092B-C50C-407E-A947-70E740481C1C}">
+                          <a14:useLocalDpi xmlns:a14="http://schemas.microsoft.com/office/drawing/2010/main" val="0"/>
+                        </a:ext>
+                      </a:extLst>
+                    </a:blip>
+                    <a:stretch>
+                      <a:fillRect/>
+                    </a:stretch>
+                  </pic:blipFill>
+                  <pic:spPr>
+                    <a:xfrm>
+                      <a:off x="0" y="0"/>
+                      <a:ext cx="4023360" cy="1903787"/>
+                    </a:xfrm>
+                    <a:prstGeom prst="rect">
+                      <a:avLst/>
+                    </a:prstGeom>
+                  </pic:spPr>
+                </pic:pic>
+              </a:graphicData>
+            </a:graphic>
+          </wp:inline>
+        </w:drawing>
       </w:r>
     </w:p>
     <w:p>
@@ -1459,20 +1511,8 @@
         <w:ind w:left="2295"/>
       </w:pPr>
     </w:p>
-    <w:p>
-      <w:pPr>
-        <w:pStyle w:val="ListParagraph"/>
-        <w:ind w:left="630"/>
-      </w:pPr>
-      <w:r>
-        <w:br/>
-      </w:r>
-      <w:r>
-        <w:t xml:space="preserve"> </w:t>
-      </w:r>
-    </w:p>
     <w:sectPr>
-      <w:headerReference w:type="default" r:id="rId8"/>
+      <w:headerReference w:type="default" r:id="rId16"/>
       <w:pgSz w:w="12240" w:h="15840"/>
       <w:pgMar w:top="1440" w:right="1440" w:bottom="1440" w:left="1440" w:header="720" w:footer="720" w:gutter="0"/>
       <w:cols w:space="720"/>

</xml_diff>